<commit_message>
science: referring to (some) suppementary figures
</commit_message>
<xml_diff>
--- a/paper/science.docx
+++ b/paper/science.docx
@@ -1,6 +1,6 @@
 
 <file path=word/document.xml><?xml version="1.0" encoding="utf-8"?>
-<w:document xmlns:wpc="http://schemas.microsoft.com/office/word/2010/wordprocessingCanvas" xmlns:cx="http://schemas.microsoft.com/office/drawing/2014/chartex" xmlns:mc="http://schemas.openxmlformats.org/markup-compatibility/2006" xmlns:o="urn:schemas-microsoft-com:office:office" xmlns:r="http://schemas.openxmlformats.org/officeDocument/2006/relationships" xmlns:m="http://schemas.openxmlformats.org/officeDocument/2006/math" xmlns:v="urn:schemas-microsoft-com:vml" xmlns:wp14="http://schemas.microsoft.com/office/word/2010/wordprocessingDrawing" xmlns:wp="http://schemas.openxmlformats.org/drawingml/2006/wordprocessingDrawing" xmlns:w10="urn:schemas-microsoft-com:office:word" xmlns:w="http://schemas.openxmlformats.org/wordprocessingml/2006/main" xmlns:w14="http://schemas.microsoft.com/office/word/2010/wordml" xmlns:w15="http://schemas.microsoft.com/office/word/2012/wordml" xmlns:w16se="http://schemas.microsoft.com/office/word/2015/wordml/symex" xmlns:wpg="http://schemas.microsoft.com/office/word/2010/wordprocessingGroup" xmlns:wpi="http://schemas.microsoft.com/office/word/2010/wordprocessingInk" xmlns:wne="http://schemas.microsoft.com/office/word/2006/wordml" xmlns:wps="http://schemas.microsoft.com/office/word/2010/wordprocessingShape" mc:Ignorable="w14 w15 w16se wp14">
+<w:document xmlns:wpc="http://schemas.microsoft.com/office/word/2010/wordprocessingCanvas" xmlns:cx="http://schemas.microsoft.com/office/drawing/2014/chartex" xmlns:cx1="http://schemas.microsoft.com/office/drawing/2015/9/8/chartex" xmlns:mc="http://schemas.openxmlformats.org/markup-compatibility/2006" xmlns:o="urn:schemas-microsoft-com:office:office" xmlns:r="http://schemas.openxmlformats.org/officeDocument/2006/relationships" xmlns:m="http://schemas.openxmlformats.org/officeDocument/2006/math" xmlns:v="urn:schemas-microsoft-com:vml" xmlns:wp14="http://schemas.microsoft.com/office/word/2010/wordprocessingDrawing" xmlns:wp="http://schemas.openxmlformats.org/drawingml/2006/wordprocessingDrawing" xmlns:w10="urn:schemas-microsoft-com:office:word" xmlns:w="http://schemas.openxmlformats.org/wordprocessingml/2006/main" xmlns:w14="http://schemas.microsoft.com/office/word/2010/wordml" xmlns:w15="http://schemas.microsoft.com/office/word/2012/wordml" xmlns:w16se="http://schemas.microsoft.com/office/word/2015/wordml/symex" xmlns:wpg="http://schemas.microsoft.com/office/word/2010/wordprocessingGroup" xmlns:wpi="http://schemas.microsoft.com/office/word/2010/wordprocessingInk" xmlns:wne="http://schemas.microsoft.com/office/word/2006/wordml" xmlns:wps="http://schemas.microsoft.com/office/word/2010/wordprocessingShape" mc:Ignorable="w14 w15 w16se wp14">
   <w:body>
     <w:p>
       <w:pPr>
@@ -20,7 +20,21 @@
         <w:rPr>
           <w:sz w:val="22"/>
         </w:rPr>
-        <w:t>International Attitudes Toward Global Policies</w:t>
+        <w:t xml:space="preserve">International Attitudes </w:t>
+      </w:r>
+      <w:proofErr w:type="gramStart"/>
+      <w:r>
+        <w:rPr>
+          <w:sz w:val="22"/>
+        </w:rPr>
+        <w:t>Toward</w:t>
+      </w:r>
+      <w:proofErr w:type="gramEnd"/>
+      <w:r>
+        <w:rPr>
+          <w:sz w:val="22"/>
+        </w:rPr>
+        <w:t xml:space="preserve"> Global Policies</w:t>
       </w:r>
       <w:r>
         <w:rPr>
@@ -433,7 +447,21 @@
         <w:rPr>
           <w:sz w:val="20"/>
         </w:rPr>
-        <w:t xml:space="preserve">Major sustainability objectives could be achieved by global approaches to climate change and inequality, yet evidence on the support for global policies is </w:t>
+        <w:t xml:space="preserve">Major sustainability objectives </w:t>
+      </w:r>
+      <w:proofErr w:type="gramStart"/>
+      <w:r>
+        <w:rPr>
+          <w:sz w:val="20"/>
+        </w:rPr>
+        <w:t>could be achieved</w:t>
+      </w:r>
+      <w:proofErr w:type="gramEnd"/>
+      <w:r>
+        <w:rPr>
+          <w:sz w:val="20"/>
+        </w:rPr>
+        <w:t xml:space="preserve"> by global approaches to climate change and inequality, yet evidence on the support for global policies is </w:t>
       </w:r>
       <w:r>
         <w:rPr>
@@ -511,7 +539,21 @@
         <w:rPr>
           <w:sz w:val="20"/>
         </w:rPr>
-        <w:t xml:space="preserve"> strong support for an effective way to jointly combat climate change and poverty: a global carbon price funding a global basic income, called the “Global Climate Scheme” (GCS). </w:t>
+        <w:t xml:space="preserve"> strong support for an effective way </w:t>
+      </w:r>
+      <w:proofErr w:type="gramStart"/>
+      <w:r>
+        <w:rPr>
+          <w:sz w:val="20"/>
+        </w:rPr>
+        <w:t>to jointly combat</w:t>
+      </w:r>
+      <w:proofErr w:type="gramEnd"/>
+      <w:r>
+        <w:rPr>
+          <w:sz w:val="20"/>
+        </w:rPr>
+        <w:t xml:space="preserve"> climate change and poverty: a global carbon price funding a global basic income, called the “Global Climate Scheme” (GCS). </w:t>
       </w:r>
       <w:r>
         <w:rPr>
@@ -619,7 +661,14 @@
         <w:rPr>
           <w:sz w:val="20"/>
         </w:rPr>
-        <w:t>ur findings indicate that global policies are genuinely supported by majorit</w:t>
+        <w:t xml:space="preserve">ur findings indicate that </w:t>
+      </w:r>
+      <w:proofErr w:type="gramStart"/>
+      <w:r>
+        <w:rPr>
+          <w:sz w:val="20"/>
+        </w:rPr>
+        <w:t>global policies are genuinely supported by majorit</w:t>
       </w:r>
       <w:r>
         <w:rPr>
@@ -651,6 +700,7 @@
         </w:rPr>
         <w:t xml:space="preserve"> burden</w:t>
       </w:r>
+      <w:proofErr w:type="gramEnd"/>
       <w:r>
         <w:rPr>
           <w:sz w:val="20"/>
@@ -732,7 +782,15 @@
         <w:t xml:space="preserve"> </w:t>
       </w:r>
       <w:r>
-        <w:t xml:space="preserve">Major sustainability objectives could be achieved by global cooperation policies involving transfers from high- to lower-income countries. </w:t>
+        <w:t xml:space="preserve">Major sustainability objectives </w:t>
+      </w:r>
+      <w:proofErr w:type="gramStart"/>
+      <w:r>
+        <w:t>could be achieved</w:t>
+      </w:r>
+      <w:proofErr w:type="gramEnd"/>
+      <w:r>
+        <w:t xml:space="preserve"> by global cooperation policies involving transfers from high- to lower-income countries. </w:t>
       </w:r>
       <w:r>
         <w:t>W</w:t>
@@ -818,17 +876,48 @@
         <w:t>°</w:t>
       </w:r>
       <w:r>
-        <w:t>C. The emission rights are auctioned each year to polluting firms and fund a global basic income, alleviating extreme poverty.</w:t>
+        <w:t xml:space="preserve">C. The emission rights </w:t>
+      </w:r>
+      <w:proofErr w:type="gramStart"/>
+      <w:r>
+        <w:t>are auctioned</w:t>
+      </w:r>
+      <w:proofErr w:type="gramEnd"/>
+      <w:r>
+        <w:t xml:space="preserve"> each year to polluting firms and fund a global basic income, alleviating extreme poverty.</w:t>
       </w:r>
       <w:r>
         <w:t xml:space="preserve"> </w:t>
       </w:r>
-      <w:r>
-        <w:t xml:space="preserve">The GCS is supported by three quarters of Europeans and half of Americans. We test whether support of the expressed preference is sincere: a list experiment shows no evidence of social desirability bias in survey responses, majorities are willing to sign a real-stake petition, and global redistribution ranks high in the prioritization of policies. Conjoint analyses reveal that a political platform is more likely to be preferred if it contains the GCS or a global tax on millionaires. In sum, our findings indicate that global redistributive policies are genuinely supported </w:t>
+      <w:proofErr w:type="gramStart"/>
+      <w:r>
+        <w:t>The GCS is supported by three quarters of European</w:t>
+      </w:r>
+      <w:bookmarkStart w:id="2" w:name="_GoBack"/>
+      <w:bookmarkEnd w:id="2"/>
+      <w:r>
+        <w:t>s and half of Americans</w:t>
+      </w:r>
+      <w:proofErr w:type="gramEnd"/>
+      <w:r>
+        <w:t xml:space="preserve">. We test whether support of the expressed preference is sincere: a list experiment shows no evidence of social desirability bias in survey </w:t>
+      </w:r>
+      <w:proofErr w:type="gramStart"/>
+      <w:r>
+        <w:t>responses,</w:t>
+      </w:r>
+      <w:proofErr w:type="gramEnd"/>
+      <w:r>
+        <w:t xml:space="preserve"> majorities are willing to sign a real-stake petition, and global redistribution ranks high in the prioritization of policies. Conjoint analyses reveal that a political platform is more likely to be preferred if it contains the GCS or a global tax on millionaires. In sum, our findings indicate that </w:t>
+      </w:r>
+      <w:proofErr w:type="gramStart"/>
+      <w:r>
+        <w:t xml:space="preserve">global redistributive policies are genuinely supported </w:t>
       </w:r>
       <w:r>
         <w:t>by a majority of the population</w:t>
       </w:r>
+      <w:proofErr w:type="gramEnd"/>
       <w:r>
         <w:t>.</w:t>
       </w:r>
@@ -884,7 +973,15 @@
         <w:t xml:space="preserve"> respondents from 20 countries. T</w:t>
       </w:r>
       <w:r>
-        <w:t>he questions on national policies are analyzed in another paper</w:t>
+        <w:t xml:space="preserve">he questions on national policies </w:t>
+      </w:r>
+      <w:proofErr w:type="gramStart"/>
+      <w:r>
+        <w:t>are analyzed</w:t>
+      </w:r>
+      <w:proofErr w:type="gramEnd"/>
+      <w:r>
+        <w:t xml:space="preserve"> in another paper</w:t>
       </w:r>
       <w:r>
         <w:t xml:space="preserve"> (</w:t>
@@ -910,15 +1007,39 @@
         <w:t>To test the strength and sincerity of the support for global policies, w</w:t>
       </w:r>
       <w:r>
-        <w:t xml:space="preserve">e conduct complementary surveys in the U.S. and Europe. The U.S. survey has been divided in two waves, with respectively 3,000 and 2,000 respondents. The European questionnaire combines the two U.S. ones. It was conducted on 3,000 respondents representative of France, Germany, Spain, and the UK. </w:t>
-      </w:r>
-    </w:p>
-    <w:p>
-      <w:pPr>
-        <w:jc w:val="both"/>
-      </w:pPr>
-      <w:r>
-        <w:t>The surveys are administrated online. The samples are representative along the dimensions of gender, income, age, highest diploma, region, and degree of urbanization.</w:t>
+        <w:t xml:space="preserve">e conduct complementary surveys in the U.S. and Europe. The U.S. survey </w:t>
+      </w:r>
+      <w:proofErr w:type="gramStart"/>
+      <w:r>
+        <w:t>has been divided</w:t>
+      </w:r>
+      <w:proofErr w:type="gramEnd"/>
+      <w:r>
+        <w:t xml:space="preserve"> in two waves, with respectively 3,000 and 2,000 respondents. The European questionnaire combines the two U.S. ones. It </w:t>
+      </w:r>
+      <w:proofErr w:type="gramStart"/>
+      <w:r>
+        <w:t>was conducted</w:t>
+      </w:r>
+      <w:proofErr w:type="gramEnd"/>
+      <w:r>
+        <w:t xml:space="preserve"> on 3,000 respondents representative of France, Germany, Spain, and the UK. </w:t>
+      </w:r>
+    </w:p>
+    <w:p>
+      <w:pPr>
+        <w:jc w:val="both"/>
+      </w:pPr>
+      <w:r>
+        <w:t xml:space="preserve">The surveys </w:t>
+      </w:r>
+      <w:proofErr w:type="gramStart"/>
+      <w:r>
+        <w:t>are administrated</w:t>
+      </w:r>
+      <w:proofErr w:type="gramEnd"/>
+      <w:r>
+        <w:t xml:space="preserve"> online. The samples are representative along the dimensions of gender, income, age, highest diploma, region, and degree of urbanization.</w:t>
       </w:r>
     </w:p>
     <w:p>
@@ -984,8 +1105,13 @@
       <w:r>
         <w:t>At which level(s) do you think public policies to tackle climate change need to be put in place?</w:t>
       </w:r>
-      <w:r>
-        <w:t>”, 70% (in the U.S.) to 94</w:t>
+      <w:proofErr w:type="gramStart"/>
+      <w:r>
+        <w:t>”,</w:t>
+      </w:r>
+      <w:proofErr w:type="gramEnd"/>
+      <w:r>
+        <w:t xml:space="preserve"> 70% (in the U.S.) to 94</w:t>
       </w:r>
       <w:r>
         <w:t>% (in Japan) choose the global level</w:t>
@@ -1002,7 +1128,13 @@
         <w:t>T</w:t>
       </w:r>
       <w:r>
-        <w:t>hree policies garner hi</w:t>
+        <w:t>hree policies</w:t>
+      </w:r>
+      <w:r>
+        <w:t xml:space="preserve"> (out of four)</w:t>
+      </w:r>
+      <w:r>
+        <w:t xml:space="preserve"> garner hi</w:t>
       </w:r>
       <w:r>
         <w:t xml:space="preserve">gh support across all countries: </w:t>
@@ -1035,7 +1167,13 @@
         <w:t xml:space="preserve"> </w:t>
       </w:r>
       <w:r>
-        <w:t>The three policies garner a majori</w:t>
+        <w:t xml:space="preserve">The three policies </w:t>
+      </w:r>
+      <w:r>
+        <w:t>obtain</w:t>
+      </w:r>
+      <w:r>
+        <w:t xml:space="preserve"> a majori</w:t>
       </w:r>
       <w:r>
         <w:t>ty of absolute support (i.e., “</w:t>
@@ -1059,11 +1197,11 @@
         <w:t>”</w:t>
       </w:r>
       <w:r>
-        <w:t xml:space="preserve"> support) in all countries (except in the </w:t>
+        <w:t xml:space="preserve"> support) in all countries (except </w:t>
       </w:r>
       <w:r>
         <w:lastRenderedPageBreak/>
-        <w:t>U</w:t>
+        <w:t>in the U</w:t>
       </w:r>
       <w:r>
         <w:t>.S. for the global assembly, 48</w:t>
@@ -1116,8 +1254,9 @@
           <w:sz w:val="20"/>
           <w:szCs w:val="20"/>
         </w:rPr>
-        <w:t>Following the support for the global quota, respondents are asked about their preferences for dividing th</w:t>
-      </w:r>
+        <w:t xml:space="preserve">Following the support for the global quota, respondents </w:t>
+      </w:r>
+      <w:proofErr w:type="gramStart"/>
       <w:r>
         <w:rPr>
           <w:rFonts w:ascii="Times New Roman" w:eastAsia="Calibri" w:hAnsi="Times New Roman" w:cs="Times New Roman"/>
@@ -1127,8 +1266,9 @@
           <w:sz w:val="20"/>
           <w:szCs w:val="20"/>
         </w:rPr>
-        <w:t>e carbon budget among countries</w:t>
-      </w:r>
+        <w:t>are asked</w:t>
+      </w:r>
+      <w:proofErr w:type="gramEnd"/>
       <w:r>
         <w:rPr>
           <w:rFonts w:ascii="Times New Roman" w:eastAsia="Calibri" w:hAnsi="Times New Roman" w:cs="Times New Roman"/>
@@ -1138,7 +1278,7 @@
           <w:sz w:val="20"/>
           <w:szCs w:val="20"/>
         </w:rPr>
-        <w:t xml:space="preserve">. </w:t>
+        <w:t xml:space="preserve"> about their preferences for dividing th</w:t>
       </w:r>
       <w:r>
         <w:rPr>
@@ -1149,7 +1289,7 @@
           <w:sz w:val="20"/>
           <w:szCs w:val="20"/>
         </w:rPr>
-        <w:t>An</w:t>
+        <w:t>e carbon budget among countries</w:t>
       </w:r>
       <w:r>
         <w:rPr>
@@ -1160,6 +1300,28 @@
           <w:sz w:val="20"/>
           <w:szCs w:val="20"/>
         </w:rPr>
+        <w:t xml:space="preserve">. </w:t>
+      </w:r>
+      <w:r>
+        <w:rPr>
+          <w:rFonts w:ascii="Times New Roman" w:eastAsia="Calibri" w:hAnsi="Times New Roman" w:cs="Times New Roman"/>
+          <w:i w:val="0"/>
+          <w:iCs w:val="0"/>
+          <w:color w:val="auto"/>
+          <w:sz w:val="20"/>
+          <w:szCs w:val="20"/>
+        </w:rPr>
+        <w:t>An</w:t>
+      </w:r>
+      <w:r>
+        <w:rPr>
+          <w:rFonts w:ascii="Times New Roman" w:eastAsia="Calibri" w:hAnsi="Times New Roman" w:cs="Times New Roman"/>
+          <w:i w:val="0"/>
+          <w:iCs w:val="0"/>
+          <w:color w:val="auto"/>
+          <w:sz w:val="20"/>
+          <w:szCs w:val="20"/>
+        </w:rPr>
         <w:t xml:space="preserve"> equal per capita allocation of emission rights emerges as the preferred burden-sharing principle, garnering absolute majority support in all countries and never below 84% relative support. Taking into account historical responsibilities or vulnerability to climate damages is also popular, albeit with less consensus, while grandfathering (i.e., allocation of emission shares in proportion to current emissions) receives the least support in all countries.</w:t>
       </w:r>
     </w:p>
@@ -1180,7 +1342,15 @@
         <w:t>such</w:t>
       </w:r>
       <w:r>
-        <w:t xml:space="preserve"> global carbon tax is also tested an</w:t>
+        <w:t xml:space="preserve"> global carbon tax </w:t>
+      </w:r>
+      <w:proofErr w:type="gramStart"/>
+      <w:r>
+        <w:t>is also tested</w:t>
+      </w:r>
+      <w:proofErr w:type="gramEnd"/>
+      <w:r>
+        <w:t xml:space="preserve"> an</w:t>
       </w:r>
       <w:r>
         <w:t xml:space="preserve">d its redistributive effects – </w:t>
@@ -1210,7 +1380,15 @@
         <w:t xml:space="preserve"> </w:t>
       </w:r>
       <w:r>
-        <w:t>Two possible reasons for this lower support are that distributive effects are made salient in the case of the tax, and that citizens may find a quota more effective than a tax to reduce emissions. This interpretation is consistent with the level of support for the global quota once we make the distributive effects salient, as we do in the complementary surveys.</w:t>
+        <w:t xml:space="preserve">Two possible reasons for this lower support are that distributive effects </w:t>
+      </w:r>
+      <w:proofErr w:type="gramStart"/>
+      <w:r>
+        <w:t>are made</w:t>
+      </w:r>
+      <w:proofErr w:type="gramEnd"/>
+      <w:r>
+        <w:t xml:space="preserve"> salient in the case of the tax, and that citizens may find a quota more effective than a tax to reduce emissions. This interpretation is consistent with the level of support for the global quota once we make the distributive effects salient, as we do in the complementary surveys.</w:t>
       </w:r>
     </w:p>
     <w:p>
@@ -1230,14 +1408,27 @@
       <w:r>
         <w:t xml:space="preserve"> </w:t>
       </w:r>
-      <w:fldSimple w:instr=" SEQ Figure \* ARABIC ">
-        <w:r>
-          <w:rPr>
-            <w:noProof/>
-          </w:rPr>
-          <w:t>1</w:t>
-        </w:r>
-      </w:fldSimple>
+      <w:r>
+        <w:fldChar w:fldCharType="begin"/>
+      </w:r>
+      <w:r>
+        <w:instrText xml:space="preserve"> SEQ Figure \* ARABIC </w:instrText>
+      </w:r>
+      <w:r>
+        <w:fldChar w:fldCharType="separate"/>
+      </w:r>
+      <w:r>
+        <w:rPr>
+          <w:noProof/>
+        </w:rPr>
+        <w:t>1</w:t>
+      </w:r>
+      <w:r>
+        <w:rPr>
+          <w:noProof/>
+        </w:rPr>
+        <w:fldChar w:fldCharType="end"/>
+      </w:r>
       <w:r>
         <w:t xml:space="preserve"> R</w:t>
       </w:r>
@@ -1253,6 +1444,36 @@
         </w:rPr>
         <w:t xml:space="preserve"> Source: (3).</w:t>
       </w:r>
+      <w:r>
+        <w:rPr>
+          <w:noProof/>
+        </w:rPr>
+        <w:t xml:space="preserve"> See fig. S1 for the absolute support. </w:t>
+      </w:r>
+      <w:r>
+        <w:rPr>
+          <w:noProof/>
+        </w:rPr>
+        <w:tab/>
+      </w:r>
+      <w:r>
+        <w:rPr>
+          <w:noProof/>
+        </w:rPr>
+        <w:br/>
+      </w:r>
+      <w:r>
+        <w:rPr>
+          <w:noProof/>
+        </w:rPr>
+        <w:t>*In Denmark, France and the U.S., the questions with an asterisk were asked differently</w:t>
+      </w:r>
+      <w:r>
+        <w:rPr>
+          <w:noProof/>
+        </w:rPr>
+        <w:t>, cf. Supplementary Section C.</w:t>
+      </w:r>
     </w:p>
     <w:p>
       <w:pPr>
@@ -1262,7 +1483,6 @@
       <w:r>
         <w:rPr>
           <w:noProof/>
-          <w:lang w:eastAsia="zh-CN"/>
         </w:rPr>
         <w:drawing>
           <wp:inline distT="0" distB="0" distL="0" distR="0" wp14:anchorId="30CA223B" wp14:editId="558FFC49">
@@ -1365,6 +1585,7 @@
         <w:t xml:space="preserve">, </w:t>
       </w:r>
       <w:proofErr w:type="spellStart"/>
+      <w:proofErr w:type="gramStart"/>
       <w:r>
         <w:rPr>
           <w:i/>
@@ -1372,6 +1593,7 @@
         <w:t>Eu</w:t>
       </w:r>
       <w:proofErr w:type="spellEnd"/>
+      <w:proofErr w:type="gramEnd"/>
       <w:r>
         <w:t xml:space="preserve">) </w:t>
       </w:r>
@@ -1391,10 +1613,22 @@
         <w:t>T</w:t>
       </w:r>
       <w:r>
-        <w:t>he GCS consists of global emissions trading with emission rights being auctioned each year to polluting firms, and of a global basic income of $30/month, f</w:t>
-      </w:r>
-      <w:r>
-        <w:t>unded by the auction revenues. Using incentivized comprehension questions and providing the correct answers afterwards, w</w:t>
+        <w:t xml:space="preserve">he GCS consists of global emissions trading with emission rights </w:t>
+      </w:r>
+      <w:proofErr w:type="gramStart"/>
+      <w:r>
+        <w:t>being auctioned</w:t>
+      </w:r>
+      <w:proofErr w:type="gramEnd"/>
+      <w:r>
+        <w:t xml:space="preserve"> each year to polluting firms, and of a global basic income of $30/month, f</w:t>
+      </w:r>
+      <w:r>
+        <w:t xml:space="preserve">unded by the auction revenues. </w:t>
+      </w:r>
+      <w:proofErr w:type="gramStart"/>
+      <w:r>
+        <w:t>Using incentivized comprehension questions and providing the correct answers afterwards, w</w:t>
       </w:r>
       <w:r>
         <w:t xml:space="preserve">e make sure that the respondents understand the redistributive effects of the GCS: The 700 million people with less than $2/day would be lifted out of extreme poverty, and </w:t>
@@ -1417,16 +1651,26 @@
         </w:rPr>
         <w:footnoteReference w:id="2"/>
       </w:r>
-    </w:p>
-    <w:p>
-      <w:pPr>
-        <w:jc w:val="both"/>
-      </w:pPr>
-      <w:r>
+      <w:proofErr w:type="gramEnd"/>
+    </w:p>
+    <w:p>
+      <w:pPr>
+        <w:jc w:val="both"/>
+      </w:pPr>
+      <w:r>
+        <w:lastRenderedPageBreak/>
         <w:t>Respondents</w:t>
       </w:r>
       <w:r>
-        <w:t xml:space="preserve"> are asked to express their support for the GCS using a simple </w:t>
+        <w:t xml:space="preserve"> </w:t>
+      </w:r>
+      <w:proofErr w:type="gramStart"/>
+      <w:r>
+        <w:t>are asked</w:t>
+      </w:r>
+      <w:proofErr w:type="gramEnd"/>
+      <w:r>
+        <w:t xml:space="preserve"> to express their support for the GCS using a simple </w:t>
       </w:r>
       <w:r>
         <w:t>Yes/No</w:t>
@@ -1454,7 +1698,6 @@
         </w:rPr>
       </w:pPr>
       <w:r>
-        <w:lastRenderedPageBreak/>
         <w:t>Fig.</w:t>
       </w:r>
       <w:r>
@@ -1511,6 +1754,24 @@
           <w:noProof/>
         </w:rPr>
         <w:t xml:space="preserve"> </w:t>
+      </w:r>
+      <w:r>
+        <w:rPr>
+          <w:noProof/>
+        </w:rPr>
+        <w:t>See fig. S</w:t>
+      </w:r>
+      <w:r>
+        <w:rPr>
+          <w:noProof/>
+        </w:rPr>
+        <w:t>2</w:t>
+      </w:r>
+      <w:r>
+        <w:rPr>
+          <w:noProof/>
+        </w:rPr>
+        <w:t xml:space="preserve"> for the absolute support.</w:t>
       </w:r>
     </w:p>
     <w:p>
@@ -1538,7 +1799,7 @@
             <v:path o:extrusionok="f" gradientshapeok="t" o:connecttype="rect"/>
             <o:lock v:ext="edit" aspectratio="t"/>
           </v:shapetype>
-          <v:shape id="_x0000_i1025" type="#_x0000_t75" style="width:333.75pt;height:257.65pt">
+          <v:shape id="_x0000_i1025" type="#_x0000_t75" style="width:333.8pt;height:257.6pt">
             <v:imagedata r:id="rId12" o:title="support_likert_gcs_share"/>
           </v:shape>
         </w:pict>
@@ -1617,7 +1878,19 @@
         <w:t>with an average ranging from 30% (Germany) to 36</w:t>
       </w:r>
       <w:r>
-        <w:t xml:space="preserve">% (U.S., France). To other respondents </w:t>
+        <w:t>% (U.S., France)</w:t>
+      </w:r>
+      <w:r>
+        <w:t xml:space="preserve"> (fig. S</w:t>
+      </w:r>
+      <w:r>
+        <w:t>3</w:t>
+      </w:r>
+      <w:r>
+        <w:t>)</w:t>
+      </w:r>
+      <w:r>
+        <w:t xml:space="preserve">. To other respondents </w:t>
       </w:r>
       <w:r>
         <w:t>(n</w:t>
@@ -1701,26 +1974,81 @@
         <w:t>’</w:t>
       </w:r>
       <w:r>
-        <w:t xml:space="preserve">s foreign aid should be reduced, while 62% express support for increasing it, including 17% who support an unconditional increase. Among the 45% who think aid should be increased under certain conditions, we subsequently ask them to specify the conditions they deem necessary. The three most commonly selected conditions are: “we can be sure the aid reaches people in need and money is not diverted” (73% chose this condition), “that recipient countries comply with climate targets and human rights” (67%), and “that other high-income countries also increase their foreign aid” (48%). </w:t>
-      </w:r>
-    </w:p>
-    <w:p>
-      <w:pPr>
-        <w:jc w:val="both"/>
-      </w:pPr>
-    </w:p>
-    <w:p>
-      <w:pPr>
-        <w:jc w:val="both"/>
-      </w:pPr>
-      <w:r>
-        <w:t>On the other hand, respondents who do not wish to increase their country</w:t>
+        <w:t xml:space="preserve">s foreign aid </w:t>
+      </w:r>
+      <w:proofErr w:type="gramStart"/>
+      <w:r>
+        <w:t>should be reduced</w:t>
+      </w:r>
+      <w:proofErr w:type="gramEnd"/>
+      <w:r>
+        <w:t>, while 62% express support for increasing it, including 17% who support an unconditional increase</w:t>
+      </w:r>
+      <w:r>
+        <w:t xml:space="preserve"> (fig. S</w:t>
+      </w:r>
+      <w:r>
+        <w:t>4</w:t>
+      </w:r>
+      <w:r>
+        <w:t>)</w:t>
+      </w:r>
+      <w:r>
+        <w:t xml:space="preserve">. Among the 45% who think aid </w:t>
+      </w:r>
+      <w:proofErr w:type="gramStart"/>
+      <w:r>
+        <w:t>should be increased</w:t>
+      </w:r>
+      <w:proofErr w:type="gramEnd"/>
+      <w:r>
+        <w:t xml:space="preserve"> under certain conditions, we subsequently ask them to specify the conditions they deem necessary</w:t>
+      </w:r>
+      <w:r>
+        <w:t xml:space="preserve"> (fig. S</w:t>
+      </w:r>
+      <w:r>
+        <w:t>5</w:t>
+      </w:r>
+      <w:r>
+        <w:t>)</w:t>
+      </w:r>
+      <w:r>
+        <w:t xml:space="preserve">. The three most commonly selected conditions </w:t>
+      </w:r>
+      <w:proofErr w:type="gramStart"/>
+      <w:r>
+        <w:t>are:</w:t>
+      </w:r>
+      <w:proofErr w:type="gramEnd"/>
+      <w:r>
+        <w:t xml:space="preserve"> “we can be sure the aid reaches people in need and money is not diverted” (73% chose this condition), “that recipient countries comply with climate targets and human rights” (67%), and “that other high-income countries also increase their foreign aid” (48%). On the other hand, respondents who do not wish to increase their country</w:t>
       </w:r>
       <w:r>
         <w:t>’</w:t>
       </w:r>
       <w:r>
-        <w:t xml:space="preserve">s foreign aid primarily justify their view by prioritizing the well-being of their fellow citizens or by perceiving each country as responsible for its own fate. In response to an open-ended question regarding measures high-income countries should take to fight extreme poverty, a large majority of Americans expressed that more help is needed. The most commonly suggested form of aid is financial support, closely followed by investments in education. </w:t>
+        <w:t>s foreign aid primarily justify their view by prioritizing the well-being of their fellow citizens or by perceiving each country as responsible for its own fate</w:t>
+      </w:r>
+      <w:r>
+        <w:t xml:space="preserve"> (fig. S</w:t>
+      </w:r>
+      <w:r>
+        <w:t>6</w:t>
+      </w:r>
+      <w:r>
+        <w:t>)</w:t>
+      </w:r>
+      <w:r>
+        <w:t xml:space="preserve">. In response to an open-ended question regarding measures high-income countries should take to fight extreme poverty, a large majority of Americans expressed that more help </w:t>
+      </w:r>
+      <w:proofErr w:type="gramStart"/>
+      <w:r>
+        <w:t>is needed</w:t>
+      </w:r>
+      <w:proofErr w:type="gramEnd"/>
+      <w:r>
+        <w:t xml:space="preserve">. The most commonly suggested form of aid is financial support, closely followed by investments in education. </w:t>
       </w:r>
     </w:p>
     <w:p>
@@ -1837,7 +2165,15 @@
         <w:t>how many</w:t>
       </w:r>
       <w:r>
-        <w:t xml:space="preserve"> policies within a list respondents support, and adding for some respondents the GCS in the list, we identify the tacit support for that policy. It is not significantly different from the stated support.</w:t>
+        <w:t xml:space="preserve"> policies within a list </w:t>
+      </w:r>
+      <w:proofErr w:type="gramStart"/>
+      <w:r>
+        <w:t>respondents</w:t>
+      </w:r>
+      <w:proofErr w:type="gramEnd"/>
+      <w:r>
+        <w:t xml:space="preserve"> support, and adding for some respondents the GCS in the list, we identify the tacit support for that policy. It is not significantly different from the stated support.</w:t>
       </w:r>
       <w:r>
         <w:t xml:space="preserve"> </w:t>
@@ -1903,10 +2239,18 @@
         <w:t xml:space="preserve"> of that question</w:t>
       </w:r>
       <w:r>
-        <w:t xml:space="preserve"> will be sen</w:t>
-      </w:r>
-      <w:r>
-        <w:t>t to the head of state</w:t>
+        <w:t xml:space="preserve"> </w:t>
+      </w:r>
+      <w:proofErr w:type="gramStart"/>
+      <w:r>
+        <w:t>will be sen</w:t>
+      </w:r>
+      <w:r>
+        <w:t>t</w:t>
+      </w:r>
+      <w:proofErr w:type="gramEnd"/>
+      <w:r>
+        <w:t xml:space="preserve"> to the head of state</w:t>
       </w:r>
       <w:r>
         <w:t>’</w:t>
@@ -1927,7 +2271,15 @@
         <w:t>In Europe, the petition leads to a lower support (</w:t>
       </w:r>
       <w:r>
-        <w:t xml:space="preserve">-7 p.p., </w:t>
+        <w:t>-</w:t>
+      </w:r>
+      <w:proofErr w:type="gramStart"/>
+      <w:r>
+        <w:t>7</w:t>
+      </w:r>
+      <w:proofErr w:type="gramEnd"/>
+      <w:r>
+        <w:t xml:space="preserve"> p.p., </w:t>
       </w:r>
       <w:r>
         <w:t>p=10</w:t>
@@ -1993,7 +2345,15 @@
         <w:t>)</w:t>
       </w:r>
       <w:r>
-        <w:t xml:space="preserve"> in voting intention in France and 3 p.p. (p = .13</w:t>
+        <w:t xml:space="preserve"> in voting intention in France and </w:t>
+      </w:r>
+      <w:proofErr w:type="gramStart"/>
+      <w:r>
+        <w:t>3</w:t>
+      </w:r>
+      <w:proofErr w:type="gramEnd"/>
+      <w:r>
+        <w:t xml:space="preserve"> p.p. (p = .13</w:t>
       </w:r>
       <w:r>
         <w:t>) in the U.S.</w:t>
@@ -2011,7 +2371,15 @@
         <w:jc w:val="both"/>
       </w:pPr>
       <w:r>
-        <w:t>Table 1 Preference for a progressive platform depending on whether it includes the Global Climate Scheme.</w:t>
+        <w:t xml:space="preserve">Table </w:t>
+      </w:r>
+      <w:proofErr w:type="gramStart"/>
+      <w:r>
+        <w:t>1</w:t>
+      </w:r>
+      <w:proofErr w:type="gramEnd"/>
+      <w:r>
+        <w:t xml:space="preserve"> Preference for a progressive platform depending on whether it includes the Global Climate Scheme.</w:t>
       </w:r>
     </w:p>
     <w:p>
@@ -2021,7 +2389,6 @@
       <w:r>
         <w:rPr>
           <w:noProof/>
-          <w:lang w:eastAsia="zh-CN"/>
         </w:rPr>
         <w:drawing>
           <wp:inline distT="0" distB="0" distL="0" distR="0" wp14:anchorId="0FCE67F8" wp14:editId="5E5C2A45">
@@ -2128,16 +2495,46 @@
         <w:t>first question</w:t>
       </w:r>
       <w:r>
-        <w:t>, a policy (or an absence of policy) is randomly drawn for each platform in each of five categories</w:t>
-      </w:r>
-      <w:r>
-        <w:t xml:space="preserve">. In the UK, Germany, and France, a platform is about 9 to 13 p.p. more likely to be preferred if it includes the GCS rather than no foreign policy. </w:t>
-      </w:r>
-      <w:r>
-        <w:t xml:space="preserve">This effect is between 1 and 4 p.p. and no longer significant in the U.S. and in Spain. </w:t>
-      </w:r>
-      <w:r>
-        <w:t>Moreover, a platform that includes a global tax on millionaires rather than no foreign policy is 5 to 13 percentage points (p.p.) more likely to be preferred in all countries (the effect is significant and at least 9 p.p. in all countries but Spain). Similarly, a global democratic assembly on climate change has a significant effect of 8 to 12 p.p. in the U.S., Germany, and France.</w:t>
+        <w:t xml:space="preserve">, a policy (or an absence of policy) </w:t>
+      </w:r>
+      <w:proofErr w:type="gramStart"/>
+      <w:r>
+        <w:t>is randomly drawn</w:t>
+      </w:r>
+      <w:proofErr w:type="gramEnd"/>
+      <w:r>
+        <w:t xml:space="preserve"> for each platform in each of five categories</w:t>
+      </w:r>
+      <w:r>
+        <w:t>. In the UK, Germany, and France, a platform is about 9 to 13 p.p. more likely to be preferred if it includes the GCS rather than no foreign policy</w:t>
+      </w:r>
+      <w:r>
+        <w:t xml:space="preserve"> (fig. S7)</w:t>
+      </w:r>
+      <w:r>
+        <w:t xml:space="preserve">. </w:t>
+      </w:r>
+      <w:r>
+        <w:t xml:space="preserve">This effect is between </w:t>
+      </w:r>
+      <w:proofErr w:type="gramStart"/>
+      <w:r>
+        <w:t>1</w:t>
+      </w:r>
+      <w:proofErr w:type="gramEnd"/>
+      <w:r>
+        <w:t xml:space="preserve"> and 4 p.p. and no longer significant in the U.S. and in Spain. </w:t>
+      </w:r>
+      <w:r>
+        <w:t xml:space="preserve">Moreover, a platform that includes a global tax on millionaires rather than no foreign policy is 5 to 13 percentage points (p.p.) more likely to be preferred in all countries (the effect is significant and at least </w:t>
+      </w:r>
+      <w:proofErr w:type="gramStart"/>
+      <w:r>
+        <w:t>9</w:t>
+      </w:r>
+      <w:proofErr w:type="gramEnd"/>
+      <w:r>
+        <w:t xml:space="preserve"> p.p. in all countries but Spain). Similarly, a global democratic assembly on climate change has a significant effect of 8 to 12 p.p. in the U.S., Germany, and France.</w:t>
       </w:r>
       <w:r>
         <w:t xml:space="preserve"> </w:t>
@@ -2163,7 +2560,21 @@
         <w:t>’</w:t>
       </w:r>
       <w:r>
-        <w:t xml:space="preserve">s includes no foreign policy. In this case, A is chosen by 60% in Europe and 58% in the U.S. </w:t>
+        <w:t xml:space="preserve">s includes no foreign policy. In this case, A </w:t>
+      </w:r>
+      <w:proofErr w:type="gramStart"/>
+      <w:r>
+        <w:t>is chosen</w:t>
+      </w:r>
+      <w:proofErr w:type="gramEnd"/>
+      <w:r>
+        <w:t xml:space="preserve"> by 60% in Europe and 58% in the U.S</w:t>
+      </w:r>
+      <w:r>
+        <w:t>. (fig. S8)</w:t>
+      </w:r>
+      <w:r>
+        <w:t xml:space="preserve">. </w:t>
       </w:r>
     </w:p>
     <w:p>
@@ -2262,12 +2673,15 @@
         <w:t xml:space="preserve">frequently mentioned topic is </w:t>
       </w:r>
       <w:r>
-        <w:t>the environmental benefit of the GCS</w:t>
-      </w:r>
-      <w:bookmarkStart w:id="2" w:name="_GoBack"/>
-      <w:bookmarkEnd w:id="2"/>
-      <w:r>
-        <w:t>, while obstacles to implementation or agreement on the proposal are relatively infrequently mentioned.</w:t>
+        <w:t xml:space="preserve">the environmental benefit of the GCS, while obstacles to implementation or agreement on the proposal </w:t>
+      </w:r>
+      <w:proofErr w:type="gramStart"/>
+      <w:r>
+        <w:t>are relatively infrequently mentioned</w:t>
+      </w:r>
+      <w:proofErr w:type="gramEnd"/>
+      <w:r>
+        <w:t>.</w:t>
       </w:r>
       <w:r>
         <w:t xml:space="preserve"> </w:t>
@@ -2287,7 +2701,15 @@
         <w:t>US2</w:t>
       </w:r>
       <w:r>
-        <w:t xml:space="preserve"> survey, we divided the sample into four random branches. Two branches were presented the pros and cons questions (either in open or closed format) </w:t>
+        <w:t xml:space="preserve"> survey, we divided the sample into four random branches. Two branches </w:t>
+      </w:r>
+      <w:proofErr w:type="gramStart"/>
+      <w:r>
+        <w:t>were presented</w:t>
+      </w:r>
+      <w:proofErr w:type="gramEnd"/>
+      <w:r>
+        <w:t xml:space="preserve"> the pros and cons questions (either in open or closed format) </w:t>
       </w:r>
       <w:r>
         <w:rPr>
@@ -2344,13 +2766,26 @@
         <w:t xml:space="preserve"> </w:t>
       </w:r>
       <w:r>
-        <w:t>which refers to the shift in opinion resulting from media coverage of the proposal. To conservatively estimate the effect of a (potentially negative) campaign, we intentionally included more cons (6) than pros (3). Interestingly, the support for the GCS decreased by 11 p.p. after participants viewed a list of its pros and cons.</w:t>
+        <w:t xml:space="preserve">which refers to the shift in opinion resulting from media coverage of the proposal. </w:t>
+      </w:r>
+      <w:proofErr w:type="gramStart"/>
+      <w:r>
+        <w:t>To conservatively estimate</w:t>
+      </w:r>
+      <w:proofErr w:type="gramEnd"/>
+      <w:r>
+        <w:t xml:space="preserve"> the effect of a (potentially negative) campaign, we intentionally included more cons (6) than pros (3). Interestingly, the support for the GCS decreased by 11 p.p. after participants viewed a list of its pros and cons.</w:t>
       </w:r>
       <w:r>
         <w:t xml:space="preserve"> </w:t>
       </w:r>
-      <w:r>
-        <w:t>Notably, the support also decreased by 7 p.p. after participants were asked to consider the pros and cons in an open-ended question. Although support remains significant,</w:t>
+      <w:proofErr w:type="gramStart"/>
+      <w:r>
+        <w:t>Notably</w:t>
+      </w:r>
+      <w:proofErr w:type="gramEnd"/>
+      <w:r>
+        <w:t>, the support also decreased by 7 p.p. after participants were asked to consider the pros and cons in an open-ended question. Although support remains significant,</w:t>
       </w:r>
       <w:r>
         <w:t xml:space="preserve"> </w:t>
@@ -2610,20 +3045,44 @@
         <w:jc w:val="both"/>
       </w:pPr>
       <w:r>
-        <w:t xml:space="preserve">Furthermore, when we ask participants to assess the extent to which climate change, global poverty, and inequality in their country are issues, climate change is generally viewed as the most significant problem (with a mean score of 0.59 after recoding answers between -2 and 2). This is followed by global poverty (0.42) and national inequality (0.37). </w:t>
-      </w:r>
-    </w:p>
-    <w:p>
-      <w:pPr>
-        <w:jc w:val="both"/>
-      </w:pPr>
-    </w:p>
-    <w:p>
-      <w:pPr>
-        <w:jc w:val="both"/>
-      </w:pPr>
-      <w:r>
-        <w:t>Finally, we conduct a lottery experiment to elicit universalistic values. Respondents were automatically enrolled in a lottery with a $100 prize and had to choose the proportion of the prize they would keep for themselves versus give to a person living in poverty. The charity donation is directed either to an African individual or a fellow citizen, depending on the respondent</w:t>
+        <w:t xml:space="preserve">Furthermore, when we ask participants to assess the extent to which climate change, global poverty, and inequality in their country are issues, climate change is generally viewed as the most significant problem (with a mean score of 0.59 after recoding answers between -2 and 2). This </w:t>
+      </w:r>
+      <w:proofErr w:type="gramStart"/>
+      <w:r>
+        <w:t>is followed</w:t>
+      </w:r>
+      <w:proofErr w:type="gramEnd"/>
+      <w:r>
+        <w:t xml:space="preserve"> by global poverty (0.42) and national inequality (0.37). </w:t>
+      </w:r>
+    </w:p>
+    <w:p>
+      <w:pPr>
+        <w:jc w:val="both"/>
+      </w:pPr>
+    </w:p>
+    <w:p>
+      <w:pPr>
+        <w:jc w:val="both"/>
+      </w:pPr>
+      <w:r>
+        <w:t xml:space="preserve">Finally, we conduct a lottery experiment to elicit universalistic values. Respondents </w:t>
+      </w:r>
+      <w:proofErr w:type="gramStart"/>
+      <w:r>
+        <w:t>were automatically enrolled in a lottery with a $100 prize and had to choose the proportion of the prize they would keep for themselves versus give to a person living in poverty</w:t>
+      </w:r>
+      <w:proofErr w:type="gramEnd"/>
+      <w:r>
+        <w:t xml:space="preserve">. The charity donation is directed </w:t>
+      </w:r>
+      <w:proofErr w:type="gramStart"/>
+      <w:r>
+        <w:t>either to an African individual or a</w:t>
+      </w:r>
+      <w:proofErr w:type="gramEnd"/>
+      <w:r>
+        <w:t xml:space="preserve"> fellow citizen, depending on the respondent</w:t>
       </w:r>
       <w:r>
         <w:t>’</w:t>
@@ -2638,7 +3097,15 @@
         <w:t>s origin, while in the U.S., the donatio</w:t>
       </w:r>
       <w:r>
-        <w:t>ns to Africans are 3 p.p. lower</w:t>
+        <w:t xml:space="preserve">ns to Africans are </w:t>
+      </w:r>
+      <w:proofErr w:type="gramStart"/>
+      <w:r>
+        <w:t>3</w:t>
+      </w:r>
+      <w:proofErr w:type="gramEnd"/>
+      <w:r>
+        <w:t xml:space="preserve"> p.p. lower</w:t>
       </w:r>
       <w:r>
         <w:t xml:space="preserve">, but </w:t>
@@ -2692,6 +3159,9 @@
         <w:t>about perceived support</w:t>
       </w:r>
       <w:r>
+        <w:t xml:space="preserve"> (fig. S9)</w:t>
+      </w:r>
+      <w:r>
         <w:t>.</w:t>
       </w:r>
       <w:r>
@@ -2708,7 +3178,15 @@
         <w:jc w:val="both"/>
       </w:pPr>
       <w:r>
-        <w:t>Beliefs about the level of support for the GCS are fairly accurate for U.S. subjects. T</w:t>
+        <w:t xml:space="preserve">Beliefs about the level of support for the GCS are </w:t>
+      </w:r>
+      <w:proofErr w:type="gramStart"/>
+      <w:r>
+        <w:t>fairly accurate</w:t>
+      </w:r>
+      <w:proofErr w:type="gramEnd"/>
+      <w:r>
+        <w:t xml:space="preserve"> for U.S. subjects. T</w:t>
       </w:r>
       <w:r>
         <w:t>he mean perceived support is 52</w:t>
@@ -3460,8 +3938,17 @@
           <w:color w:val="000000"/>
           <w:sz w:val="20"/>
         </w:rPr>
-        <w:t>AF, TD, LM</w:t>
-      </w:r>
+        <w:t xml:space="preserve">AF, TD, </w:t>
+      </w:r>
+      <w:proofErr w:type="gramStart"/>
+      <w:r>
+        <w:rPr>
+          <w:color w:val="000000"/>
+          <w:sz w:val="20"/>
+        </w:rPr>
+        <w:t>LM</w:t>
+      </w:r>
+      <w:proofErr w:type="gramEnd"/>
     </w:p>
     <w:bookmarkEnd w:id="3"/>
     <w:p>
@@ -3560,7 +4047,21 @@
         <w:rPr>
           <w:sz w:val="20"/>
         </w:rPr>
-        <w:t xml:space="preserve"> survey will be made public upon publication.</w:t>
+        <w:t xml:space="preserve"> survey </w:t>
+      </w:r>
+      <w:proofErr w:type="gramStart"/>
+      <w:r>
+        <w:rPr>
+          <w:sz w:val="20"/>
+        </w:rPr>
+        <w:t>will be made</w:t>
+      </w:r>
+      <w:proofErr w:type="gramEnd"/>
+      <w:r>
+        <w:rPr>
+          <w:sz w:val="20"/>
+        </w:rPr>
+        <w:t xml:space="preserve"> public upon publication.</w:t>
       </w:r>
     </w:p>
     <w:p>
@@ -3816,7 +4317,7 @@
 </file>
 
 <file path=word/endnotes.xml><?xml version="1.0" encoding="utf-8"?>
-<w:endnotes xmlns:wpc="http://schemas.microsoft.com/office/word/2010/wordprocessingCanvas" xmlns:cx="http://schemas.microsoft.com/office/drawing/2014/chartex" xmlns:mc="http://schemas.openxmlformats.org/markup-compatibility/2006" xmlns:o="urn:schemas-microsoft-com:office:office" xmlns:r="http://schemas.openxmlformats.org/officeDocument/2006/relationships" xmlns:m="http://schemas.openxmlformats.org/officeDocument/2006/math" xmlns:v="urn:schemas-microsoft-com:vml" xmlns:wp14="http://schemas.microsoft.com/office/word/2010/wordprocessingDrawing" xmlns:wp="http://schemas.openxmlformats.org/drawingml/2006/wordprocessingDrawing" xmlns:w10="urn:schemas-microsoft-com:office:word" xmlns:w="http://schemas.openxmlformats.org/wordprocessingml/2006/main" xmlns:w14="http://schemas.microsoft.com/office/word/2010/wordml" xmlns:w15="http://schemas.microsoft.com/office/word/2012/wordml" xmlns:w16se="http://schemas.microsoft.com/office/word/2015/wordml/symex" xmlns:wpg="http://schemas.microsoft.com/office/word/2010/wordprocessingGroup" xmlns:wpi="http://schemas.microsoft.com/office/word/2010/wordprocessingInk" xmlns:wne="http://schemas.microsoft.com/office/word/2006/wordml" xmlns:wps="http://schemas.microsoft.com/office/word/2010/wordprocessingShape" mc:Ignorable="w14 w15 w16se wp14">
+<w:endnotes xmlns:wpc="http://schemas.microsoft.com/office/word/2010/wordprocessingCanvas" xmlns:cx="http://schemas.microsoft.com/office/drawing/2014/chartex" xmlns:cx1="http://schemas.microsoft.com/office/drawing/2015/9/8/chartex" xmlns:mc="http://schemas.openxmlformats.org/markup-compatibility/2006" xmlns:o="urn:schemas-microsoft-com:office:office" xmlns:r="http://schemas.openxmlformats.org/officeDocument/2006/relationships" xmlns:m="http://schemas.openxmlformats.org/officeDocument/2006/math" xmlns:v="urn:schemas-microsoft-com:vml" xmlns:wp14="http://schemas.microsoft.com/office/word/2010/wordprocessingDrawing" xmlns:wp="http://schemas.openxmlformats.org/drawingml/2006/wordprocessingDrawing" xmlns:w10="urn:schemas-microsoft-com:office:word" xmlns:w="http://schemas.openxmlformats.org/wordprocessingml/2006/main" xmlns:w14="http://schemas.microsoft.com/office/word/2010/wordml" xmlns:w15="http://schemas.microsoft.com/office/word/2012/wordml" xmlns:w16se="http://schemas.microsoft.com/office/word/2015/wordml/symex" xmlns:wpg="http://schemas.microsoft.com/office/word/2010/wordprocessingGroup" xmlns:wpi="http://schemas.microsoft.com/office/word/2010/wordprocessingInk" xmlns:wne="http://schemas.microsoft.com/office/word/2006/wordml" xmlns:wps="http://schemas.microsoft.com/office/word/2010/wordprocessingShape" mc:Ignorable="w14 w15 w16se wp14">
   <w:endnote w:type="separator" w:id="-1">
     <w:p>
       <w:r>
@@ -3838,7 +4339,7 @@
 </file>
 
 <file path=word/footer1.xml><?xml version="1.0" encoding="utf-8"?>
-<w:ftr xmlns:wpc="http://schemas.microsoft.com/office/word/2010/wordprocessingCanvas" xmlns:cx="http://schemas.microsoft.com/office/drawing/2014/chartex" xmlns:mc="http://schemas.openxmlformats.org/markup-compatibility/2006" xmlns:o="urn:schemas-microsoft-com:office:office" xmlns:r="http://schemas.openxmlformats.org/officeDocument/2006/relationships" xmlns:m="http://schemas.openxmlformats.org/officeDocument/2006/math" xmlns:v="urn:schemas-microsoft-com:vml" xmlns:wp14="http://schemas.microsoft.com/office/word/2010/wordprocessingDrawing" xmlns:wp="http://schemas.openxmlformats.org/drawingml/2006/wordprocessingDrawing" xmlns:w10="urn:schemas-microsoft-com:office:word" xmlns:w="http://schemas.openxmlformats.org/wordprocessingml/2006/main" xmlns:w14="http://schemas.microsoft.com/office/word/2010/wordml" xmlns:w15="http://schemas.microsoft.com/office/word/2012/wordml" xmlns:w16se="http://schemas.microsoft.com/office/word/2015/wordml/symex" xmlns:wpg="http://schemas.microsoft.com/office/word/2010/wordprocessingGroup" xmlns:wpi="http://schemas.microsoft.com/office/word/2010/wordprocessingInk" xmlns:wne="http://schemas.microsoft.com/office/word/2006/wordml" xmlns:wps="http://schemas.microsoft.com/office/word/2010/wordprocessingShape" mc:Ignorable="w14 w15 w16se wp14">
+<w:ftr xmlns:wpc="http://schemas.microsoft.com/office/word/2010/wordprocessingCanvas" xmlns:cx="http://schemas.microsoft.com/office/drawing/2014/chartex" xmlns:cx1="http://schemas.microsoft.com/office/drawing/2015/9/8/chartex" xmlns:mc="http://schemas.openxmlformats.org/markup-compatibility/2006" xmlns:o="urn:schemas-microsoft-com:office:office" xmlns:r="http://schemas.openxmlformats.org/officeDocument/2006/relationships" xmlns:m="http://schemas.openxmlformats.org/officeDocument/2006/math" xmlns:v="urn:schemas-microsoft-com:vml" xmlns:wp14="http://schemas.microsoft.com/office/word/2010/wordprocessingDrawing" xmlns:wp="http://schemas.openxmlformats.org/drawingml/2006/wordprocessingDrawing" xmlns:w10="urn:schemas-microsoft-com:office:word" xmlns:w="http://schemas.openxmlformats.org/wordprocessingml/2006/main" xmlns:w14="http://schemas.microsoft.com/office/word/2010/wordml" xmlns:w15="http://schemas.microsoft.com/office/word/2012/wordml" xmlns:w16se="http://schemas.microsoft.com/office/word/2015/wordml/symex" xmlns:wpg="http://schemas.microsoft.com/office/word/2010/wordprocessingGroup" xmlns:wpi="http://schemas.microsoft.com/office/word/2010/wordprocessingInk" xmlns:wne="http://schemas.microsoft.com/office/word/2006/wordml" xmlns:wps="http://schemas.microsoft.com/office/word/2010/wordprocessingShape" mc:Ignorable="w14 w15 w16se wp14">
   <w:p>
     <w:pPr>
       <w:pStyle w:val="Pieddepage"/>
@@ -3896,7 +4397,7 @@
 </file>
 
 <file path=word/footer2.xml><?xml version="1.0" encoding="utf-8"?>
-<w:ftr xmlns:wpc="http://schemas.microsoft.com/office/word/2010/wordprocessingCanvas" xmlns:cx="http://schemas.microsoft.com/office/drawing/2014/chartex" xmlns:mc="http://schemas.openxmlformats.org/markup-compatibility/2006" xmlns:o="urn:schemas-microsoft-com:office:office" xmlns:r="http://schemas.openxmlformats.org/officeDocument/2006/relationships" xmlns:m="http://schemas.openxmlformats.org/officeDocument/2006/math" xmlns:v="urn:schemas-microsoft-com:vml" xmlns:wp14="http://schemas.microsoft.com/office/word/2010/wordprocessingDrawing" xmlns:wp="http://schemas.openxmlformats.org/drawingml/2006/wordprocessingDrawing" xmlns:w10="urn:schemas-microsoft-com:office:word" xmlns:w="http://schemas.openxmlformats.org/wordprocessingml/2006/main" xmlns:w14="http://schemas.microsoft.com/office/word/2010/wordml" xmlns:w15="http://schemas.microsoft.com/office/word/2012/wordml" xmlns:w16se="http://schemas.microsoft.com/office/word/2015/wordml/symex" xmlns:wpg="http://schemas.microsoft.com/office/word/2010/wordprocessingGroup" xmlns:wpi="http://schemas.microsoft.com/office/word/2010/wordprocessingInk" xmlns:wne="http://schemas.microsoft.com/office/word/2006/wordml" xmlns:wps="http://schemas.microsoft.com/office/word/2010/wordprocessingShape" mc:Ignorable="w14 w15 w16se wp14">
+<w:ftr xmlns:wpc="http://schemas.microsoft.com/office/word/2010/wordprocessingCanvas" xmlns:cx="http://schemas.microsoft.com/office/drawing/2014/chartex" xmlns:cx1="http://schemas.microsoft.com/office/drawing/2015/9/8/chartex" xmlns:mc="http://schemas.openxmlformats.org/markup-compatibility/2006" xmlns:o="urn:schemas-microsoft-com:office:office" xmlns:r="http://schemas.openxmlformats.org/officeDocument/2006/relationships" xmlns:m="http://schemas.openxmlformats.org/officeDocument/2006/math" xmlns:v="urn:schemas-microsoft-com:vml" xmlns:wp14="http://schemas.microsoft.com/office/word/2010/wordprocessingDrawing" xmlns:wp="http://schemas.openxmlformats.org/drawingml/2006/wordprocessingDrawing" xmlns:w10="urn:schemas-microsoft-com:office:word" xmlns:w="http://schemas.openxmlformats.org/wordprocessingml/2006/main" xmlns:w14="http://schemas.microsoft.com/office/word/2010/wordml" xmlns:w15="http://schemas.microsoft.com/office/word/2012/wordml" xmlns:w16se="http://schemas.microsoft.com/office/word/2015/wordml/symex" xmlns:wpg="http://schemas.microsoft.com/office/word/2010/wordprocessingGroup" xmlns:wpi="http://schemas.microsoft.com/office/word/2010/wordprocessingInk" xmlns:wne="http://schemas.microsoft.com/office/word/2006/wordml" xmlns:wps="http://schemas.microsoft.com/office/word/2010/wordprocessingShape" mc:Ignorable="w14 w15 w16se wp14">
   <w:p>
     <w:pPr>
       <w:pStyle w:val="Pieddepage"/>
@@ -3954,7 +4455,7 @@
 </file>
 
 <file path=word/footnotes.xml><?xml version="1.0" encoding="utf-8"?>
-<w:footnotes xmlns:wpc="http://schemas.microsoft.com/office/word/2010/wordprocessingCanvas" xmlns:cx="http://schemas.microsoft.com/office/drawing/2014/chartex" xmlns:mc="http://schemas.openxmlformats.org/markup-compatibility/2006" xmlns:o="urn:schemas-microsoft-com:office:office" xmlns:r="http://schemas.openxmlformats.org/officeDocument/2006/relationships" xmlns:m="http://schemas.openxmlformats.org/officeDocument/2006/math" xmlns:v="urn:schemas-microsoft-com:vml" xmlns:wp14="http://schemas.microsoft.com/office/word/2010/wordprocessingDrawing" xmlns:wp="http://schemas.openxmlformats.org/drawingml/2006/wordprocessingDrawing" xmlns:w10="urn:schemas-microsoft-com:office:word" xmlns:w="http://schemas.openxmlformats.org/wordprocessingml/2006/main" xmlns:w14="http://schemas.microsoft.com/office/word/2010/wordml" xmlns:w15="http://schemas.microsoft.com/office/word/2012/wordml" xmlns:w16se="http://schemas.microsoft.com/office/word/2015/wordml/symex" xmlns:wpg="http://schemas.microsoft.com/office/word/2010/wordprocessingGroup" xmlns:wpi="http://schemas.microsoft.com/office/word/2010/wordprocessingInk" xmlns:wne="http://schemas.microsoft.com/office/word/2006/wordml" xmlns:wps="http://schemas.microsoft.com/office/word/2010/wordprocessingShape" mc:Ignorable="w14 w15 w16se wp14">
+<w:footnotes xmlns:wpc="http://schemas.microsoft.com/office/word/2010/wordprocessingCanvas" xmlns:cx="http://schemas.microsoft.com/office/drawing/2014/chartex" xmlns:cx1="http://schemas.microsoft.com/office/drawing/2015/9/8/chartex" xmlns:mc="http://schemas.openxmlformats.org/markup-compatibility/2006" xmlns:o="urn:schemas-microsoft-com:office:office" xmlns:r="http://schemas.openxmlformats.org/officeDocument/2006/relationships" xmlns:m="http://schemas.openxmlformats.org/officeDocument/2006/math" xmlns:v="urn:schemas-microsoft-com:vml" xmlns:wp14="http://schemas.microsoft.com/office/word/2010/wordprocessingDrawing" xmlns:wp="http://schemas.openxmlformats.org/drawingml/2006/wordprocessingDrawing" xmlns:w10="urn:schemas-microsoft-com:office:word" xmlns:w="http://schemas.openxmlformats.org/wordprocessingml/2006/main" xmlns:w14="http://schemas.microsoft.com/office/word/2010/wordml" xmlns:w15="http://schemas.microsoft.com/office/word/2012/wordml" xmlns:w16se="http://schemas.microsoft.com/office/word/2015/wordml/symex" xmlns:wpg="http://schemas.microsoft.com/office/word/2010/wordprocessingGroup" xmlns:wpi="http://schemas.microsoft.com/office/word/2010/wordprocessingInk" xmlns:wne="http://schemas.microsoft.com/office/word/2006/wordml" xmlns:wps="http://schemas.microsoft.com/office/word/2010/wordprocessingShape" mc:Ignorable="w14 w15 w16se wp14">
   <w:footnote w:type="separator" w:id="-1">
     <w:p>
       <w:r>
@@ -4058,7 +4559,19 @@
         <w:rPr>
           <w:sz w:val="18"/>
         </w:rPr>
-        <w:t xml:space="preserve"> report, and in particular a carbon price of $90/tCO2 in 2030. </w:t>
+        <w:t xml:space="preserve"> report, and in particular a carbon price of $90/tCO2 in 2030</w:t>
+      </w:r>
+      <w:r>
+        <w:rPr>
+          <w:sz w:val="18"/>
+        </w:rPr>
+        <w:t>, see Supplementary Sections D and E</w:t>
+      </w:r>
+      <w:r>
+        <w:rPr>
+          <w:sz w:val="18"/>
+        </w:rPr>
+        <w:t xml:space="preserve">. </w:t>
       </w:r>
     </w:p>
   </w:footnote>
@@ -4066,7 +4579,7 @@
 </file>
 
 <file path=word/header1.xml><?xml version="1.0" encoding="utf-8"?>
-<w:hdr xmlns:wpc="http://schemas.microsoft.com/office/word/2010/wordprocessingCanvas" xmlns:cx="http://schemas.microsoft.com/office/drawing/2014/chartex" xmlns:mc="http://schemas.openxmlformats.org/markup-compatibility/2006" xmlns:o="urn:schemas-microsoft-com:office:office" xmlns:r="http://schemas.openxmlformats.org/officeDocument/2006/relationships" xmlns:m="http://schemas.openxmlformats.org/officeDocument/2006/math" xmlns:v="urn:schemas-microsoft-com:vml" xmlns:wp14="http://schemas.microsoft.com/office/word/2010/wordprocessingDrawing" xmlns:wp="http://schemas.openxmlformats.org/drawingml/2006/wordprocessingDrawing" xmlns:w10="urn:schemas-microsoft-com:office:word" xmlns:w="http://schemas.openxmlformats.org/wordprocessingml/2006/main" xmlns:w14="http://schemas.microsoft.com/office/word/2010/wordml" xmlns:w15="http://schemas.microsoft.com/office/word/2012/wordml" xmlns:w16se="http://schemas.microsoft.com/office/word/2015/wordml/symex" xmlns:wpg="http://schemas.microsoft.com/office/word/2010/wordprocessingGroup" xmlns:wpi="http://schemas.microsoft.com/office/word/2010/wordprocessingInk" xmlns:wne="http://schemas.microsoft.com/office/word/2006/wordml" xmlns:wps="http://schemas.microsoft.com/office/word/2010/wordprocessingShape" mc:Ignorable="w14 w15 w16se wp14">
+<w:hdr xmlns:wpc="http://schemas.microsoft.com/office/word/2010/wordprocessingCanvas" xmlns:cx="http://schemas.microsoft.com/office/drawing/2014/chartex" xmlns:cx1="http://schemas.microsoft.com/office/drawing/2015/9/8/chartex" xmlns:mc="http://schemas.openxmlformats.org/markup-compatibility/2006" xmlns:o="urn:schemas-microsoft-com:office:office" xmlns:r="http://schemas.openxmlformats.org/officeDocument/2006/relationships" xmlns:m="http://schemas.openxmlformats.org/officeDocument/2006/math" xmlns:v="urn:schemas-microsoft-com:vml" xmlns:wp14="http://schemas.microsoft.com/office/word/2010/wordprocessingDrawing" xmlns:wp="http://schemas.openxmlformats.org/drawingml/2006/wordprocessingDrawing" xmlns:w10="urn:schemas-microsoft-com:office:word" xmlns:w="http://schemas.openxmlformats.org/wordprocessingml/2006/main" xmlns:w14="http://schemas.microsoft.com/office/word/2010/wordml" xmlns:w15="http://schemas.microsoft.com/office/word/2012/wordml" xmlns:w16se="http://schemas.microsoft.com/office/word/2015/wordml/symex" xmlns:wpg="http://schemas.microsoft.com/office/word/2010/wordprocessingGroup" xmlns:wpi="http://schemas.microsoft.com/office/word/2010/wordprocessingInk" xmlns:wne="http://schemas.microsoft.com/office/word/2006/wordml" xmlns:wps="http://schemas.microsoft.com/office/word/2010/wordprocessingShape" mc:Ignorable="w14 w15 w16se wp14">
   <w:p>
     <w:pPr>
       <w:pStyle w:val="En-tte"/>
@@ -4108,7 +4621,7 @@
 </file>
 
 <file path=word/header2.xml><?xml version="1.0" encoding="utf-8"?>
-<w:hdr xmlns:wpc="http://schemas.microsoft.com/office/word/2010/wordprocessingCanvas" xmlns:cx="http://schemas.microsoft.com/office/drawing/2014/chartex" xmlns:mc="http://schemas.openxmlformats.org/markup-compatibility/2006" xmlns:o="urn:schemas-microsoft-com:office:office" xmlns:r="http://schemas.openxmlformats.org/officeDocument/2006/relationships" xmlns:m="http://schemas.openxmlformats.org/officeDocument/2006/math" xmlns:v="urn:schemas-microsoft-com:vml" xmlns:wp14="http://schemas.microsoft.com/office/word/2010/wordprocessingDrawing" xmlns:wp="http://schemas.openxmlformats.org/drawingml/2006/wordprocessingDrawing" xmlns:w10="urn:schemas-microsoft-com:office:word" xmlns:w="http://schemas.openxmlformats.org/wordprocessingml/2006/main" xmlns:w14="http://schemas.microsoft.com/office/word/2010/wordml" xmlns:w15="http://schemas.microsoft.com/office/word/2012/wordml" xmlns:w16se="http://schemas.microsoft.com/office/word/2015/wordml/symex" xmlns:wpg="http://schemas.microsoft.com/office/word/2010/wordprocessingGroup" xmlns:wpi="http://schemas.microsoft.com/office/word/2010/wordprocessingInk" xmlns:wne="http://schemas.microsoft.com/office/word/2006/wordml" xmlns:wps="http://schemas.microsoft.com/office/word/2010/wordprocessingShape" mc:Ignorable="w14 w15 w16se wp14">
+<w:hdr xmlns:wpc="http://schemas.microsoft.com/office/word/2010/wordprocessingCanvas" xmlns:cx="http://schemas.microsoft.com/office/drawing/2014/chartex" xmlns:cx1="http://schemas.microsoft.com/office/drawing/2015/9/8/chartex" xmlns:mc="http://schemas.openxmlformats.org/markup-compatibility/2006" xmlns:o="urn:schemas-microsoft-com:office:office" xmlns:r="http://schemas.openxmlformats.org/officeDocument/2006/relationships" xmlns:m="http://schemas.openxmlformats.org/officeDocument/2006/math" xmlns:v="urn:schemas-microsoft-com:vml" xmlns:wp14="http://schemas.microsoft.com/office/word/2010/wordprocessingDrawing" xmlns:wp="http://schemas.openxmlformats.org/drawingml/2006/wordprocessingDrawing" xmlns:w10="urn:schemas-microsoft-com:office:word" xmlns:w="http://schemas.openxmlformats.org/wordprocessingml/2006/main" xmlns:w14="http://schemas.microsoft.com/office/word/2010/wordml" xmlns:w15="http://schemas.microsoft.com/office/word/2012/wordml" xmlns:w16se="http://schemas.microsoft.com/office/word/2015/wordml/symex" xmlns:wpg="http://schemas.microsoft.com/office/word/2010/wordprocessingGroup" xmlns:wpi="http://schemas.microsoft.com/office/word/2010/wordprocessingInk" xmlns:wne="http://schemas.microsoft.com/office/word/2006/wordml" xmlns:wps="http://schemas.microsoft.com/office/word/2010/wordprocessingShape" mc:Ignorable="w14 w15 w16se wp14">
   <w:p>
     <w:pPr>
       <w:pStyle w:val="En-tte"/>
@@ -4116,7 +4629,6 @@
     <w:r>
       <w:rPr>
         <w:noProof/>
-        <w:lang w:eastAsia="zh-CN"/>
       </w:rPr>
       <w:drawing>
         <wp:anchor distT="0" distB="0" distL="114300" distR="114300" simplePos="0" relativeHeight="251663872" behindDoc="1" locked="0" layoutInCell="1" allowOverlap="1" wp14:anchorId="5C67786B" wp14:editId="72EBED97">
@@ -4195,7 +4707,7 @@
 </file>
 
 <file path=word/numbering.xml><?xml version="1.0" encoding="utf-8"?>
-<w:numbering xmlns:wpc="http://schemas.microsoft.com/office/word/2010/wordprocessingCanvas" xmlns:cx="http://schemas.microsoft.com/office/drawing/2014/chartex" xmlns:mc="http://schemas.openxmlformats.org/markup-compatibility/2006" xmlns:o="urn:schemas-microsoft-com:office:office" xmlns:r="http://schemas.openxmlformats.org/officeDocument/2006/relationships" xmlns:m="http://schemas.openxmlformats.org/officeDocument/2006/math" xmlns:v="urn:schemas-microsoft-com:vml" xmlns:wp14="http://schemas.microsoft.com/office/word/2010/wordprocessingDrawing" xmlns:wp="http://schemas.openxmlformats.org/drawingml/2006/wordprocessingDrawing" xmlns:w10="urn:schemas-microsoft-com:office:word" xmlns:w="http://schemas.openxmlformats.org/wordprocessingml/2006/main" xmlns:w14="http://schemas.microsoft.com/office/word/2010/wordml" xmlns:w15="http://schemas.microsoft.com/office/word/2012/wordml" xmlns:w16se="http://schemas.microsoft.com/office/word/2015/wordml/symex" xmlns:wpg="http://schemas.microsoft.com/office/word/2010/wordprocessingGroup" xmlns:wpi="http://schemas.microsoft.com/office/word/2010/wordprocessingInk" xmlns:wne="http://schemas.microsoft.com/office/word/2006/wordml" xmlns:wps="http://schemas.microsoft.com/office/word/2010/wordprocessingShape" mc:Ignorable="w14 w15 w16se wp14">
+<w:numbering xmlns:wpc="http://schemas.microsoft.com/office/word/2010/wordprocessingCanvas" xmlns:cx="http://schemas.microsoft.com/office/drawing/2014/chartex" xmlns:cx1="http://schemas.microsoft.com/office/drawing/2015/9/8/chartex" xmlns:mc="http://schemas.openxmlformats.org/markup-compatibility/2006" xmlns:o="urn:schemas-microsoft-com:office:office" xmlns:r="http://schemas.openxmlformats.org/officeDocument/2006/relationships" xmlns:m="http://schemas.openxmlformats.org/officeDocument/2006/math" xmlns:v="urn:schemas-microsoft-com:vml" xmlns:wp14="http://schemas.microsoft.com/office/word/2010/wordprocessingDrawing" xmlns:wp="http://schemas.openxmlformats.org/drawingml/2006/wordprocessingDrawing" xmlns:w10="urn:schemas-microsoft-com:office:word" xmlns:w="http://schemas.openxmlformats.org/wordprocessingml/2006/main" xmlns:w14="http://schemas.microsoft.com/office/word/2010/wordml" xmlns:w15="http://schemas.microsoft.com/office/word/2012/wordml" xmlns:w16se="http://schemas.microsoft.com/office/word/2015/wordml/symex" xmlns:wpg="http://schemas.microsoft.com/office/word/2010/wordprocessingGroup" xmlns:wpi="http://schemas.microsoft.com/office/word/2010/wordprocessingInk" xmlns:wne="http://schemas.microsoft.com/office/word/2006/wordml" xmlns:wps="http://schemas.microsoft.com/office/word/2010/wordprocessingShape" mc:Ignorable="w14 w15 w16se wp14">
   <w:abstractNum w:abstractNumId="0" w15:restartNumberingAfterBreak="0">
     <w:nsid w:val="FFFFFF7C"/>
     <w:multiLevelType w:val="singleLevel"/>
@@ -7690,7 +8202,7 @@
 </file>
 
 <file path=customXml/itemProps4.xml><?xml version="1.0" encoding="utf-8"?>
-<ds:datastoreItem xmlns:ds="http://schemas.openxmlformats.org/officeDocument/2006/customXml" ds:itemID="{5C9644A4-AE8F-45B7-AC8F-CC50924DDBEC}">
+<ds:datastoreItem xmlns:ds="http://schemas.openxmlformats.org/officeDocument/2006/customXml" ds:itemID="{FF4571FC-AC99-4F62-A398-3BD1606102DD}">
   <ds:schemaRefs>
     <ds:schemaRef ds:uri="http://schemas.openxmlformats.org/officeDocument/2006/bibliography"/>
   </ds:schemaRefs>

</xml_diff>